<commit_message>
aktualisierung von SE2-Basis und vorläufige Arbeitsblatt02
</commit_message>
<xml_diff>
--- a/SE2-Basis/2 - Produktdokumentation/2 - Architektur/Architektur.docx
+++ b/SE2-Basis/2 - Produktdokumentation/2 - Architektur/Architektur.docx
@@ -263,9 +263,6 @@
         <w:pStyle w:val="KeinLeerraum"/>
       </w:pPr>
       <w:r>
-        <w:rPr>
-          <w:lang w:val="en-US"/>
-        </w:rPr>
         <w:t xml:space="preserve">Henning K., Torben-Dennis M. , Saeed S. , Dimitri M.  </w:t>
       </w:r>
       <w:r>
@@ -414,11 +411,11 @@
         <w:tblLook w:val="04A0" w:firstRow="1" w:lastRow="0" w:firstColumn="1" w:lastColumn="0" w:noHBand="0" w:noVBand="1"/>
       </w:tblPr>
       <w:tblGrid>
-        <w:gridCol w:w="1074"/>
-        <w:gridCol w:w="1531"/>
-        <w:gridCol w:w="1268"/>
-        <w:gridCol w:w="1746"/>
-        <w:gridCol w:w="3669"/>
+        <w:gridCol w:w="1054"/>
+        <w:gridCol w:w="1492"/>
+        <w:gridCol w:w="1257"/>
+        <w:gridCol w:w="1709"/>
+        <w:gridCol w:w="3550"/>
       </w:tblGrid>
       <w:tr>
         <w:tc>
@@ -3477,95 +3474,93 @@
       <w:r>
         <w:br w:type="page"/>
       </w:r>
-      <w:bookmarkStart w:id="0" w:name="_GoBack"/>
-      <w:bookmarkEnd w:id="0"/>
     </w:p>
     <w:p>
       <w:pPr>
         <w:pStyle w:val="berschrift1"/>
       </w:pPr>
-      <w:bookmarkStart w:id="1" w:name="_Toc416044457"/>
+      <w:bookmarkStart w:id="0" w:name="_Toc416044457"/>
       <w:r>
         <w:lastRenderedPageBreak/>
         <w:t>Einleitung</w:t>
       </w:r>
+      <w:bookmarkEnd w:id="0"/>
+    </w:p>
+    <w:p>
+      <w:pPr>
+        <w:pStyle w:val="berschrift2"/>
+      </w:pPr>
+      <w:bookmarkStart w:id="1" w:name="_Toc416044458"/>
+      <w:r>
+        <w:t>Ziele</w:t>
+      </w:r>
       <w:bookmarkEnd w:id="1"/>
     </w:p>
     <w:p>
+      <w:r>
+        <w:t xml:space="preserve">Ziel dieses Dokumentes ist die Beschreibung der Architektur des </w:t>
+      </w:r>
+      <w:r>
+        <w:t>Fahrrad</w:t>
+      </w:r>
+      <w:r>
+        <w:t>-</w:t>
+      </w:r>
+      <w:r>
+        <w:t>Konfigurators</w:t>
+      </w:r>
+      <w:r>
+        <w:t xml:space="preserve">, sowie deren Infrastruktur und </w:t>
+      </w:r>
+      <w:r>
+        <w:t xml:space="preserve">grundlegenden </w:t>
+      </w:r>
+      <w:r>
+        <w:t>Konzepte.</w:t>
+      </w:r>
+    </w:p>
+    <w:p>
       <w:pPr>
         <w:pStyle w:val="berschrift2"/>
       </w:pPr>
-      <w:bookmarkStart w:id="2" w:name="_Toc416044458"/>
-      <w:r>
-        <w:t>Ziele</w:t>
+      <w:bookmarkStart w:id="2" w:name="_Toc416044459"/>
+      <w:r>
+        <w:t>Randbedingungen</w:t>
       </w:r>
       <w:bookmarkEnd w:id="2"/>
     </w:p>
     <w:p>
       <w:r>
-        <w:t xml:space="preserve">Ziel dieses Dokumentes ist die Beschreibung der Architektur des </w:t>
-      </w:r>
-      <w:r>
-        <w:t>Fahrrad</w:t>
-      </w:r>
-      <w:r>
-        <w:t>-</w:t>
-      </w:r>
-      <w:r>
-        <w:t>Konfigurators</w:t>
-      </w:r>
-      <w:r>
-        <w:t xml:space="preserve">, sowie deren Infrastruktur und </w:t>
-      </w:r>
-      <w:r>
-        <w:t xml:space="preserve">grundlegenden </w:t>
-      </w:r>
-      <w:r>
-        <w:t>Konzepte.</w:t>
+        <w:t xml:space="preserve">&lt;Beispiel:&gt; </w:t>
+      </w:r>
+      <w:r>
+        <w:t>Es gelten die in</w:t>
+      </w:r>
+      <w:r>
+        <w:t xml:space="preserve"> &lt;XY-Dokumentation&gt; </w:t>
+      </w:r>
+      <w:r>
+        <w:t>beschriebene</w:t>
+      </w:r>
+      <w:r>
+        <w:t xml:space="preserve"> Referenzarchitektur und </w:t>
+      </w:r>
+      <w:r>
+        <w:t>Programmierkonventionen</w:t>
+      </w:r>
+      <w:r>
+        <w:t>.</w:t>
       </w:r>
     </w:p>
     <w:p>
       <w:pPr>
         <w:pStyle w:val="berschrift2"/>
       </w:pPr>
-      <w:bookmarkStart w:id="3" w:name="_Toc416044459"/>
-      <w:r>
-        <w:t>Randbedingungen</w:t>
+      <w:bookmarkStart w:id="3" w:name="_Toc416044460"/>
+      <w:r>
+        <w:t>Konventionen</w:t>
       </w:r>
       <w:bookmarkEnd w:id="3"/>
-    </w:p>
-    <w:p>
-      <w:r>
-        <w:t xml:space="preserve">&lt;Beispiel:&gt; </w:t>
-      </w:r>
-      <w:r>
-        <w:t>Es gelten die in</w:t>
-      </w:r>
-      <w:r>
-        <w:t xml:space="preserve"> &lt;XY-Dokumentation&gt; </w:t>
-      </w:r>
-      <w:r>
-        <w:t>beschriebene</w:t>
-      </w:r>
-      <w:r>
-        <w:t xml:space="preserve"> Referenzarchitektur und </w:t>
-      </w:r>
-      <w:r>
-        <w:t>Programmierkonventionen</w:t>
-      </w:r>
-      <w:r>
-        <w:t>.</w:t>
-      </w:r>
-    </w:p>
-    <w:p>
-      <w:pPr>
-        <w:pStyle w:val="berschrift2"/>
-      </w:pPr>
-      <w:bookmarkStart w:id="4" w:name="_Toc416044460"/>
-      <w:r>
-        <w:t>Konventionen</w:t>
-      </w:r>
-      <w:bookmarkEnd w:id="4"/>
     </w:p>
     <w:p>
       <w:pPr>
@@ -3624,8 +3619,13 @@
         <w:t>A</w:t>
       </w:r>
       <w:r>
-        <w:t xml:space="preserve"> Beginen und dabei mit zweistellige zahlen (z.B.</w:t>
-      </w:r>
+        <w:t xml:space="preserve"> Beginen und dabei mit zweistellige zahlen (z.B</w:t>
+      </w:r>
+      <w:proofErr w:type="gramStart"/>
+      <w:r>
+        <w:t>.</w:t>
+      </w:r>
+      <w:proofErr w:type="gramEnd"/>
       <w:r>
         <w:br/>
         <w:t xml:space="preserve">von </w:t>
@@ -3763,16 +3763,68 @@
       <w:pPr>
         <w:pStyle w:val="berschrift1"/>
       </w:pPr>
-      <w:bookmarkStart w:id="5" w:name="_Toc416044461"/>
+      <w:bookmarkStart w:id="4" w:name="_Toc416044461"/>
       <w:r>
         <w:lastRenderedPageBreak/>
         <w:t>Architektur des Gesamtsystems</w:t>
       </w:r>
+      <w:bookmarkEnd w:id="4"/>
+    </w:p>
+    <w:p>
+      <w:r>
+        <w:t xml:space="preserve">In diesem Kapitel wird die Architektur des </w:t>
+      </w:r>
+      <w:r>
+        <w:t>Fahrrad</w:t>
+      </w:r>
+      <w:r>
+        <w:t>-</w:t>
+      </w:r>
+      <w:r>
+        <w:t>Konfigurators</w:t>
+      </w:r>
+      <w:r>
+        <w:t xml:space="preserve"> </w:t>
+      </w:r>
+      <w:r>
+        <w:t>beschrieben.</w:t>
+      </w:r>
+      <w:r>
+        <w:t xml:space="preserve"> </w:t>
+      </w:r>
+    </w:p>
+    <w:p>
+      <w:r>
+        <w:t>&lt;Gesamtsystemarchitektur hier beschreiben und visualisieren, z.B. mit Komponentendiagrammen und textueller Beschreibung&gt;</w:t>
+      </w:r>
+    </w:p>
+    <w:p>
+      <w:pPr>
+        <w:pStyle w:val="berschrift1"/>
+      </w:pPr>
+      <w:bookmarkStart w:id="5" w:name="_Toc416044462"/>
+      <w:r>
+        <w:t>Komponenten</w:t>
+      </w:r>
       <w:bookmarkEnd w:id="5"/>
     </w:p>
     <w:p>
       <w:r>
-        <w:t xml:space="preserve">In diesem Kapitel wird die Architektur des </w:t>
+        <w:t>Diese</w:t>
+      </w:r>
+      <w:r>
+        <w:t>s</w:t>
+      </w:r>
+      <w:r>
+        <w:t xml:space="preserve"> Kapitel beschreibt die einzelnen </w:t>
+      </w:r>
+      <w:proofErr w:type="spellStart"/>
+      <w:r>
+        <w:t>nenten</w:t>
+      </w:r>
+      <w:proofErr w:type="spellEnd"/>
+      <w:r>
+        <w:t xml:space="preserve"> des </w:t>
       </w:r>
       <w:r>
         <w:t>Fahrrad</w:t>
@@ -3787,122 +3839,80 @@
         <w:t xml:space="preserve"> </w:t>
       </w:r>
       <w:r>
-        <w:t>beschrieben.</w:t>
-      </w:r>
-      <w:r>
-        <w:t xml:space="preserve"> </w:t>
-      </w:r>
-    </w:p>
-    <w:p>
-      <w:r>
-        <w:t>&lt;Gesamtsystemarchitektur hier beschreiben und visualisieren, z.B. mit Komponentendiagrammen und textueller Beschreibung&gt;</w:t>
-      </w:r>
-    </w:p>
-    <w:p>
-      <w:pPr>
-        <w:pStyle w:val="berschrift1"/>
-      </w:pPr>
-      <w:bookmarkStart w:id="6" w:name="_Toc416044462"/>
-      <w:r>
-        <w:t>Komponenten</w:t>
+        <w:t>Jedes Unterkapitel beschreibt dabei eine Komponente aus</w:t>
+      </w:r>
+      <w:r>
+        <w:t>führlich mit dessen Verantwortlichkeiten</w:t>
+      </w:r>
+      <w:r>
+        <w:t>, Außen- und Innensichten, Entwurfsentscheidung und weiteren Eigenschaften.</w:t>
+      </w:r>
+    </w:p>
+    <w:p>
+      <w:pPr>
+        <w:pStyle w:val="berschrift2"/>
+      </w:pPr>
+      <w:bookmarkStart w:id="6" w:name="_Toc416044463"/>
+      <w:r>
+        <w:t xml:space="preserve">Komponente </w:t>
+      </w:r>
+      <w:proofErr w:type="spellStart"/>
+      <w:r>
+        <w:t>EinzelTeileKomponente</w:t>
       </w:r>
       <w:bookmarkEnd w:id="6"/>
-    </w:p>
-    <w:p>
-      <w:r>
-        <w:t>Diese</w:t>
-      </w:r>
-      <w:r>
-        <w:t>s</w:t>
-      </w:r>
-      <w:r>
-        <w:t xml:space="preserve"> Kapitel beschreibt die einzelnen nenten des </w:t>
-      </w:r>
-      <w:r>
-        <w:t>Fahrrad</w:t>
-      </w:r>
-      <w:r>
-        <w:t>-</w:t>
-      </w:r>
-      <w:r>
-        <w:t>Konfigurators</w:t>
-      </w:r>
-      <w:r>
-        <w:t xml:space="preserve"> </w:t>
-      </w:r>
-      <w:r>
-        <w:t>Jedes Unterkapitel beschreibt dabei eine Komponente aus</w:t>
-      </w:r>
-      <w:r>
-        <w:t>führlich mit dessen Verantwortlichkeiten</w:t>
-      </w:r>
-      <w:r>
-        <w:t>, Außen- und Innensichten, Entwurfsentscheidung und weiteren Eigenschaften.</w:t>
-      </w:r>
-    </w:p>
-    <w:p>
-      <w:pPr>
-        <w:pStyle w:val="berschrift2"/>
-      </w:pPr>
-      <w:bookmarkStart w:id="7" w:name="_Toc416044463"/>
-      <w:r>
-        <w:t xml:space="preserve">Komponente </w:t>
-      </w:r>
-      <w:r>
-        <w:t>EinzelTeileKomponente</w:t>
+      <w:proofErr w:type="spellEnd"/>
+    </w:p>
+    <w:p>
+      <w:pPr>
+        <w:pStyle w:val="berschrift3"/>
+      </w:pPr>
+      <w:bookmarkStart w:id="7" w:name="_Toc416044464"/>
+      <w:r>
+        <w:t>Verantwortung</w:t>
+      </w:r>
+      <w:r>
+        <w:t>en</w:t>
+      </w:r>
+      <w:r>
+        <w:t xml:space="preserve"> der Komponente</w:t>
       </w:r>
       <w:bookmarkEnd w:id="7"/>
     </w:p>
     <w:p>
+      <w:r>
+        <w:t>&lt;Wozu dient die Komponente?&gt;</w:t>
+      </w:r>
+    </w:p>
+    <w:p>
       <w:pPr>
         <w:pStyle w:val="berschrift3"/>
       </w:pPr>
-      <w:bookmarkStart w:id="8" w:name="_Toc416044464"/>
-      <w:r>
-        <w:t>Verantwortung</w:t>
-      </w:r>
-      <w:r>
-        <w:t>en</w:t>
-      </w:r>
-      <w:r>
-        <w:t xml:space="preserve"> der Komponente</w:t>
+      <w:bookmarkStart w:id="8" w:name="_Toc416044465"/>
+      <w:r>
+        <w:t>Außensicht</w:t>
       </w:r>
       <w:bookmarkEnd w:id="8"/>
     </w:p>
     <w:p>
       <w:r>
-        <w:t>&lt;Wozu dient die Komponente?&gt;</w:t>
+        <w:t xml:space="preserve">Die folgende Abbildung zeigt die Außensicht der Komponente. </w:t>
+      </w:r>
+    </w:p>
+    <w:p>
+      <w:r>
+        <w:t>&lt;Was zeigt die Komponente nach außen? Schnittstellen/Interfaces, exportierte Datentypen, etc. Hier beschreiben&gt;</w:t>
       </w:r>
     </w:p>
     <w:p>
       <w:pPr>
         <w:pStyle w:val="berschrift3"/>
       </w:pPr>
-      <w:bookmarkStart w:id="9" w:name="_Toc416044465"/>
-      <w:r>
-        <w:t>Außensicht</w:t>
+      <w:bookmarkStart w:id="9" w:name="_Toc416044466"/>
+      <w:r>
+        <w:t>Innensicht</w:t>
       </w:r>
       <w:bookmarkEnd w:id="9"/>
-    </w:p>
-    <w:p>
-      <w:r>
-        <w:t xml:space="preserve">Die folgende Abbildung zeigt die Außensicht der Komponente. </w:t>
-      </w:r>
-    </w:p>
-    <w:p>
-      <w:r>
-        <w:t>&lt;Was zeigt die Komponente nach außen? Schnittstellen/Interfaces, exportierte Datentypen, etc. Hier beschreiben&gt;</w:t>
-      </w:r>
-    </w:p>
-    <w:p>
-      <w:pPr>
-        <w:pStyle w:val="berschrift3"/>
-      </w:pPr>
-      <w:bookmarkStart w:id="10" w:name="_Toc416044466"/>
-      <w:r>
-        <w:t>Innensicht</w:t>
-      </w:r>
-      <w:bookmarkEnd w:id="10"/>
     </w:p>
     <w:p>
       <w:r>
@@ -3965,56 +3975,64 @@
         </w:drawing>
       </w:r>
     </w:p>
-    <w:p>
-      <w:r>
-        <w:t>&lt;Innensicht der Komponente hier beschreiben. Entitäten, Datentypen, Verwalter/Repositories, Anwendungsfallklassen/Controller, ...&gt;</w:t>
+    <w:p/>
+    <w:p>
+      <w:r>
+        <w:t>&lt;Innensicht der Komponente hier beschreiben. Entitäten, Datentypen, Verwalter/</w:t>
+      </w:r>
+      <w:proofErr w:type="spellStart"/>
+      <w:r>
+        <w:t>Repositories</w:t>
+      </w:r>
+      <w:proofErr w:type="spellEnd"/>
+      <w:r>
+        <w:t>, Anwendungsfallklassen/Controller, ...&gt;</w:t>
       </w:r>
     </w:p>
     <w:p>
       <w:pPr>
         <w:pStyle w:val="berschrift3"/>
       </w:pPr>
-      <w:bookmarkStart w:id="11" w:name="_Toc416044467"/>
+      <w:bookmarkStart w:id="10" w:name="_Toc416044467"/>
       <w:r>
         <w:t>Entwurfsentscheidungen</w:t>
       </w:r>
+      <w:bookmarkEnd w:id="10"/>
+    </w:p>
+    <w:p>
+      <w:r>
+        <w:t>&lt;Entwurfsentscheidungen hier beschreiben. Gab es Alternativen für das Design? Falls ja, warum wurden diese verworfen?&gt;</w:t>
+      </w:r>
+    </w:p>
+    <w:p>
+      <w:pPr>
+        <w:pStyle w:val="berschrift3"/>
+      </w:pPr>
+      <w:bookmarkStart w:id="11" w:name="_Toc416044468"/>
+      <w:r>
+        <w:lastRenderedPageBreak/>
+        <w:t>Schnittstellen zu Nachbarsystemen</w:t>
+      </w:r>
       <w:bookmarkEnd w:id="11"/>
     </w:p>
     <w:p>
       <w:r>
-        <w:t>&lt;Entwurfsentscheidungen hier beschreiben. Gab es Alternativen für das Design? Falls ja, warum wurden diese verworfen?&gt;</w:t>
-      </w:r>
-    </w:p>
-    <w:p>
-      <w:pPr>
-        <w:pStyle w:val="berschrift3"/>
-      </w:pPr>
-      <w:bookmarkStart w:id="12" w:name="_Toc416044468"/>
-      <w:r>
-        <w:t>Schnittstellen zu Nachbarsystemen</w:t>
+        <w:t>&lt;Gibt es Schnittstellen von dieser Komponente zu Nachbarsystemen? Falls ja, hier beschreiben, ansonsten „Keine.“&gt;</w:t>
+      </w:r>
+    </w:p>
+    <w:p>
+      <w:pPr>
+        <w:pStyle w:val="berschrift2"/>
+      </w:pPr>
+      <w:bookmarkStart w:id="12" w:name="_Toc416044469"/>
+      <w:r>
+        <w:t xml:space="preserve">Komponente </w:t>
       </w:r>
       <w:bookmarkEnd w:id="12"/>
-    </w:p>
-    <w:p>
-      <w:r>
-        <w:t>&lt;Gibt es Schnittstellen von dieser Komponente zu Nachbarsystemen? Falls ja, hier beschreiben, ansonsten „Keine.“&gt;</w:t>
-      </w:r>
-    </w:p>
-    <w:p>
-      <w:pPr>
-        <w:pStyle w:val="berschrift2"/>
-      </w:pPr>
-      <w:bookmarkStart w:id="13" w:name="_Toc416044469"/>
-      <w:r>
-        <w:lastRenderedPageBreak/>
-        <w:t xml:space="preserve">Komponente </w:t>
-      </w:r>
-      <w:r>
-        <w:t>AuftragsK</w:t>
-      </w:r>
-      <w:r>
-        <w:t>omponente</w:t>
-      </w:r>
+      <w:r>
+        <w:t>Auftrags Komponente</w:t>
+      </w:r>
+      <w:bookmarkStart w:id="13" w:name="_GoBack"/>
       <w:bookmarkEnd w:id="13"/>
     </w:p>
     <w:p>
@@ -4136,10 +4154,12 @@
       <w:r>
         <w:t xml:space="preserve">Komponente </w:t>
       </w:r>
+      <w:proofErr w:type="spellStart"/>
       <w:r>
         <w:t>KundenKomponente</w:t>
       </w:r>
       <w:bookmarkEnd w:id="19"/>
+      <w:proofErr w:type="spellEnd"/>
     </w:p>
     <w:p>
       <w:pPr>
@@ -4182,11 +4202,12 @@
           <w:noProof/>
           <w:lang w:eastAsia="de-DE"/>
         </w:rPr>
+        <w:lastRenderedPageBreak/>
         <w:drawing>
-          <wp:inline distT="0" distB="0" distL="0" distR="0" wp14:anchorId="13AAFF76" wp14:editId="086CD67A">
-            <wp:extent cx="5760720" cy="1675846"/>
-            <wp:effectExtent l="0" t="0" r="0" b="635"/>
-            <wp:docPr id="5" name="Grafik 5" descr="C:\Users\Saeed\Desktop\kunden.PNG"/>
+          <wp:inline distT="0" distB="0" distL="0" distR="0" wp14:anchorId="651A6702" wp14:editId="00256E26">
+            <wp:extent cx="5760720" cy="2209800"/>
+            <wp:effectExtent l="0" t="0" r="0" b="0"/>
+            <wp:docPr id="6" name="Grafik 6"/>
             <wp:cNvGraphicFramePr>
               <a:graphicFrameLocks xmlns:a="http://schemas.openxmlformats.org/drawingml/2006/main" noChangeAspect="1"/>
             </wp:cNvGraphicFramePr>
@@ -4194,10 +4215,8 @@
               <a:graphicData uri="http://schemas.openxmlformats.org/drawingml/2006/picture">
                 <pic:pic xmlns:pic="http://schemas.openxmlformats.org/drawingml/2006/picture">
                   <pic:nvPicPr>
-                    <pic:cNvPr id="0" name="Picture 4" descr="C:\Users\Saeed\Desktop\kunden.PNG"/>
-                    <pic:cNvPicPr>
-                      <a:picLocks noChangeAspect="1" noChangeArrowheads="1"/>
-                    </pic:cNvPicPr>
+                    <pic:cNvPr id="6" name="Screenshot_NormalAppImage[0].png"/>
+                    <pic:cNvPicPr/>
                   </pic:nvPicPr>
                   <pic:blipFill>
                     <a:blip r:embed="rId11">
@@ -4207,23 +4226,18 @@
                         </a:ext>
                       </a:extLst>
                     </a:blip>
-                    <a:srcRect/>
                     <a:stretch>
                       <a:fillRect/>
                     </a:stretch>
                   </pic:blipFill>
-                  <pic:spPr bwMode="auto">
+                  <pic:spPr>
                     <a:xfrm>
                       <a:off x="0" y="0"/>
-                      <a:ext cx="5760720" cy="1675846"/>
+                      <a:ext cx="5760720" cy="2209800"/>
                     </a:xfrm>
                     <a:prstGeom prst="rect">
                       <a:avLst/>
                     </a:prstGeom>
-                    <a:noFill/>
-                    <a:ln>
-                      <a:noFill/>
-                    </a:ln>
                   </pic:spPr>
                 </pic:pic>
               </a:graphicData>
@@ -4263,7 +4277,6 @@
       </w:pPr>
       <w:bookmarkStart w:id="25" w:name="_Toc416044481"/>
       <w:r>
-        <w:lastRenderedPageBreak/>
         <w:t>Komponenten Schnitt</w:t>
       </w:r>
       <w:bookmarkEnd w:id="25"/>
@@ -4355,6 +4368,7 @@
       <w:bookmarkStart w:id="28" w:name="_Toc239578067"/>
       <w:bookmarkStart w:id="29" w:name="_Toc416044484"/>
       <w:r>
+        <w:lastRenderedPageBreak/>
         <w:t>Persistenz</w:t>
       </w:r>
       <w:bookmarkEnd w:id="28"/>
@@ -4362,7 +4376,15 @@
     </w:p>
     <w:p>
       <w:r>
-        <w:t>&lt;Beschreibung des Persistenzkonzeptes&gt;</w:t>
+        <w:t xml:space="preserve">&lt;Beschreibung des </w:t>
+      </w:r>
+      <w:proofErr w:type="spellStart"/>
+      <w:r>
+        <w:t>Persistenzkonzeptes</w:t>
+      </w:r>
+      <w:proofErr w:type="spellEnd"/>
+      <w:r>
+        <w:t>&gt;</w:t>
       </w:r>
     </w:p>
     <w:p>
@@ -4370,14 +4392,32 @@
         <w:pStyle w:val="berschrift2"/>
       </w:pPr>
       <w:bookmarkStart w:id="30" w:name="_Toc416044485"/>
-      <w:r>
-        <w:t>Logging und Tracing</w:t>
+      <w:proofErr w:type="spellStart"/>
+      <w:r>
+        <w:t>Logging</w:t>
+      </w:r>
+      <w:proofErr w:type="spellEnd"/>
+      <w:r>
+        <w:t xml:space="preserve"> und </w:t>
+      </w:r>
+      <w:proofErr w:type="spellStart"/>
+      <w:r>
+        <w:t>Tracing</w:t>
       </w:r>
       <w:bookmarkEnd w:id="30"/>
-    </w:p>
-    <w:p>
-      <w:r>
-        <w:t>&lt;Beschreibung des Logging-Konzeptes&gt;</w:t>
+      <w:proofErr w:type="spellEnd"/>
+    </w:p>
+    <w:p>
+      <w:r>
+        <w:t xml:space="preserve">&lt;Beschreibung des </w:t>
+      </w:r>
+      <w:proofErr w:type="spellStart"/>
+      <w:r>
+        <w:t>Logging</w:t>
+      </w:r>
+      <w:proofErr w:type="spellEnd"/>
+      <w:r>
+        <w:t>-Konzeptes&gt;</w:t>
       </w:r>
     </w:p>
     <w:p>
@@ -4408,7 +4448,23 @@
     </w:p>
     <w:p>
       <w:r>
-        <w:t>&lt;Beschreibung der Konfiguration der Software, z.B. Connectionstrings für die Datenbank, Logging-Konfigurationsangaben, etc.&gt;</w:t>
+        <w:t xml:space="preserve">&lt;Beschreibung der Konfiguration der Software, z.B. </w:t>
+      </w:r>
+      <w:proofErr w:type="spellStart"/>
+      <w:r>
+        <w:t>Connectionstrings</w:t>
+      </w:r>
+      <w:proofErr w:type="spellEnd"/>
+      <w:r>
+        <w:t xml:space="preserve"> für die Datenbank, </w:t>
+      </w:r>
+      <w:proofErr w:type="spellStart"/>
+      <w:r>
+        <w:t>Logging</w:t>
+      </w:r>
+      <w:proofErr w:type="spellEnd"/>
+      <w:r>
+        <w:t>-Konfigurationsangaben, etc.&gt;</w:t>
       </w:r>
     </w:p>
     <w:p>
@@ -4439,7 +4495,6 @@
       </w:pPr>
       <w:bookmarkStart w:id="34" w:name="_Toc416044489"/>
       <w:r>
-        <w:lastRenderedPageBreak/>
         <w:t>Literatur</w:t>
       </w:r>
       <w:bookmarkEnd w:id="34"/>
@@ -4521,7 +4576,7 @@
           <w:rPr>
             <w:noProof/>
           </w:rPr>
-          <w:t>4</w:t>
+          <w:t>9</w:t>
         </w:r>
         <w:r>
           <w:rPr>
@@ -8386,6 +8441,7 @@
   <w:style w:type="character" w:default="1" w:styleId="Absatz-Standardschriftart">
     <w:name w:val="Default Paragraph Font"/>
     <w:uiPriority w:val="1"/>
+    <w:semiHidden/>
     <w:unhideWhenUsed/>
   </w:style>
   <w:style w:type="table" w:default="1" w:styleId="NormaleTabelle">
@@ -9980,7 +10036,7 @@
 </file>
 
 <file path=customXml/itemProps1.xml><?xml version="1.0" encoding="utf-8"?>
-<ds:datastoreItem xmlns:ds="http://schemas.openxmlformats.org/officeDocument/2006/customXml" ds:itemID="{894531F8-9D22-4BD3-8BC9-3D9349A68D44}">
+<ds:datastoreItem xmlns:ds="http://schemas.openxmlformats.org/officeDocument/2006/customXml" ds:itemID="{D3D19E5F-A8E0-48DD-BA8E-F854BA1A4D55}">
   <ds:schemaRefs>
     <ds:schemaRef ds:uri="http://schemas.openxmlformats.org/officeDocument/2006/bibliography"/>
   </ds:schemaRefs>

</xml_diff>